<commit_message>
Update Weekly Progress Report 2.
</commit_message>
<xml_diff>
--- a/Weekly Progress Report 2.docx
+++ b/Weekly Progress Report 2.docx
@@ -93,9 +93,222 @@
     <w:p>
       <w:pPr>
         <w:spacing w:line="240" w:lineRule="auto"/>
+        <w:rPr>
+          <w:rFonts w:ascii="Helvetica" w:hAnsi="Helvetica"/>
+          <w:sz w:val="24"/>
+          <w:szCs w:val="24"/>
+        </w:rPr>
       </w:pPr>
       <w:r>
         <w:tab/>
+      </w:r>
+      <w:r>
+        <w:rPr>
+          <w:rFonts w:ascii="Helvetica" w:hAnsi="Helvetica"/>
+          <w:sz w:val="24"/>
+          <w:szCs w:val="24"/>
+        </w:rPr>
+        <w:t xml:space="preserve">This week I assisted </w:t>
+      </w:r>
+      <w:r>
+        <w:rPr>
+          <w:rFonts w:ascii="Helvetica" w:hAnsi="Helvetica"/>
+          <w:sz w:val="24"/>
+          <w:szCs w:val="24"/>
+        </w:rPr>
+        <w:t>with the implementation of the database con</w:t>
+      </w:r>
+      <w:r>
+        <w:rPr>
+          <w:rFonts w:ascii="Helvetica" w:hAnsi="Helvetica"/>
+          <w:sz w:val="24"/>
+          <w:szCs w:val="24"/>
+        </w:rPr>
+        <w:t>nectivity by modifying some of the Java classes</w:t>
+      </w:r>
+      <w:r>
+        <w:rPr>
+          <w:rFonts w:ascii="Helvetica" w:hAnsi="Helvetica"/>
+          <w:sz w:val="24"/>
+          <w:szCs w:val="24"/>
+        </w:rPr>
+        <w:t xml:space="preserve"> to</w:t>
+      </w:r>
+      <w:r>
+        <w:rPr>
+          <w:rFonts w:ascii="Helvetica" w:hAnsi="Helvetica"/>
+          <w:sz w:val="24"/>
+          <w:szCs w:val="24"/>
+        </w:rPr>
+        <w:t xml:space="preserve"> be more compatible with</w:t>
+      </w:r>
+      <w:r>
+        <w:rPr>
+          <w:rFonts w:ascii="Helvetica" w:hAnsi="Helvetica"/>
+          <w:sz w:val="24"/>
+          <w:szCs w:val="24"/>
+        </w:rPr>
+        <w:t xml:space="preserve"> SQL</w:t>
+      </w:r>
+      <w:r>
+        <w:rPr>
+          <w:rFonts w:ascii="Helvetica" w:hAnsi="Helvetica"/>
+          <w:sz w:val="24"/>
+          <w:szCs w:val="24"/>
+        </w:rPr>
+        <w:t>. Specifically,</w:t>
+      </w:r>
+      <w:r>
+        <w:rPr>
+          <w:rFonts w:ascii="Helvetica" w:hAnsi="Helvetica"/>
+          <w:sz w:val="24"/>
+          <w:szCs w:val="24"/>
+        </w:rPr>
+        <w:t xml:space="preserve"> </w:t>
+      </w:r>
+      <w:r>
+        <w:rPr>
+          <w:rFonts w:ascii="Helvetica" w:hAnsi="Helvetica"/>
+          <w:sz w:val="24"/>
+          <w:szCs w:val="24"/>
+        </w:rPr>
+        <w:t>in the TaskCategory enumerator class</w:t>
+      </w:r>
+      <w:r>
+        <w:rPr>
+          <w:rFonts w:ascii="Helvetica" w:hAnsi="Helvetica"/>
+          <w:sz w:val="24"/>
+          <w:szCs w:val="24"/>
+        </w:rPr>
+        <w:t xml:space="preserve">, </w:t>
+      </w:r>
+      <w:r>
+        <w:rPr>
+          <w:rFonts w:ascii="Helvetica" w:hAnsi="Helvetica"/>
+          <w:sz w:val="24"/>
+          <w:szCs w:val="24"/>
+        </w:rPr>
+        <w:t>I added a new String field</w:t>
+      </w:r>
+      <w:r>
+        <w:rPr>
+          <w:rFonts w:ascii="Helvetica" w:hAnsi="Helvetica"/>
+          <w:sz w:val="24"/>
+          <w:szCs w:val="24"/>
+        </w:rPr>
+        <w:t xml:space="preserve"> that </w:t>
+      </w:r>
+      <w:r>
+        <w:rPr>
+          <w:rFonts w:ascii="Helvetica" w:hAnsi="Helvetica"/>
+          <w:sz w:val="24"/>
+          <w:szCs w:val="24"/>
+        </w:rPr>
+        <w:t xml:space="preserve">corresponds to the </w:t>
+      </w:r>
+      <w:r>
+        <w:rPr>
+          <w:rFonts w:ascii="Helvetica" w:hAnsi="Helvetica"/>
+          <w:sz w:val="24"/>
+          <w:szCs w:val="24"/>
+        </w:rPr>
+        <w:t>user</w:t>
+      </w:r>
+      <w:r>
+        <w:rPr>
+          <w:rFonts w:ascii="Helvetica" w:hAnsi="Helvetica"/>
+          <w:sz w:val="24"/>
+          <w:szCs w:val="24"/>
+        </w:rPr>
+        <w:t>Stats</w:t>
+      </w:r>
+      <w:r>
+        <w:rPr>
+          <w:rFonts w:ascii="Helvetica" w:hAnsi="Helvetica"/>
+          <w:sz w:val="24"/>
+          <w:szCs w:val="24"/>
+        </w:rPr>
+        <w:t xml:space="preserve"> field in the database</w:t>
+      </w:r>
+      <w:r>
+        <w:rPr>
+          <w:rFonts w:ascii="Helvetica" w:hAnsi="Helvetica"/>
+          <w:sz w:val="24"/>
+          <w:szCs w:val="24"/>
+        </w:rPr>
+        <w:t xml:space="preserve"> </w:t>
+      </w:r>
+      <w:r>
+        <w:rPr>
+          <w:rFonts w:ascii="Helvetica" w:hAnsi="Helvetica"/>
+          <w:sz w:val="24"/>
+          <w:szCs w:val="24"/>
+        </w:rPr>
+        <w:t>so that</w:t>
+      </w:r>
+      <w:r>
+        <w:rPr>
+          <w:rFonts w:ascii="Helvetica" w:hAnsi="Helvetica"/>
+          <w:sz w:val="24"/>
+          <w:szCs w:val="24"/>
+        </w:rPr>
+        <w:t xml:space="preserve"> each category can be easily concatenated into a q</w:t>
+      </w:r>
+      <w:r>
+        <w:rPr>
+          <w:rFonts w:ascii="Helvetica" w:hAnsi="Helvetica"/>
+          <w:sz w:val="24"/>
+          <w:szCs w:val="24"/>
+        </w:rPr>
+        <w:t>uery</w:t>
+      </w:r>
+      <w:r>
+        <w:rPr>
+          <w:rFonts w:ascii="Helvetica" w:hAnsi="Helvetica"/>
+          <w:sz w:val="24"/>
+          <w:szCs w:val="24"/>
+        </w:rPr>
+        <w:t xml:space="preserve"> with a getter method. This also allowed for us to</w:t>
+      </w:r>
+      <w:r>
+        <w:rPr>
+          <w:rFonts w:ascii="Helvetica" w:hAnsi="Helvetica"/>
+          <w:sz w:val="24"/>
+          <w:szCs w:val="24"/>
+        </w:rPr>
+        <w:t xml:space="preserve"> declare one </w:t>
+      </w:r>
+      <w:r>
+        <w:rPr>
+          <w:rFonts w:ascii="Helvetica" w:hAnsi="Helvetica"/>
+          <w:sz w:val="24"/>
+          <w:szCs w:val="24"/>
+        </w:rPr>
+        <w:t xml:space="preserve">method for increasing user stats by </w:t>
+      </w:r>
+      <w:r>
+        <w:rPr>
+          <w:rFonts w:ascii="Helvetica" w:hAnsi="Helvetica"/>
+          <w:sz w:val="24"/>
+          <w:szCs w:val="24"/>
+        </w:rPr>
+        <w:t xml:space="preserve">specifying </w:t>
+      </w:r>
+      <w:r>
+        <w:rPr>
+          <w:rFonts w:ascii="Helvetica" w:hAnsi="Helvetica"/>
+          <w:sz w:val="24"/>
+          <w:szCs w:val="24"/>
+        </w:rPr>
+        <w:t xml:space="preserve">the category as an argument instead of having a </w:t>
+      </w:r>
+      <w:r>
+        <w:rPr>
+          <w:rFonts w:ascii="Helvetica" w:hAnsi="Helvetica"/>
+          <w:sz w:val="24"/>
+          <w:szCs w:val="24"/>
+        </w:rPr>
+        <w:t>method for each category.</w:t>
       </w:r>
     </w:p>
     <w:p>
@@ -127,9 +340,38 @@
     <w:p>
       <w:pPr>
         <w:spacing w:line="240" w:lineRule="auto"/>
+        <w:rPr>
+          <w:rFonts w:ascii="Helvetica" w:hAnsi="Helvetica"/>
+          <w:sz w:val="24"/>
+          <w:szCs w:val="24"/>
+        </w:rPr>
       </w:pPr>
       <w:r>
         <w:tab/>
+      </w:r>
+      <w:r>
+        <w:rPr>
+          <w:rFonts w:ascii="Helvetica" w:hAnsi="Helvetica"/>
+          <w:sz w:val="24"/>
+          <w:szCs w:val="24"/>
+        </w:rPr>
+        <w:t>Next week we will finalize</w:t>
+      </w:r>
+      <w:r>
+        <w:rPr>
+          <w:rFonts w:ascii="Helvetica" w:hAnsi="Helvetica"/>
+          <w:sz w:val="24"/>
+          <w:szCs w:val="24"/>
+        </w:rPr>
+        <w:t xml:space="preserve"> the </w:t>
+      </w:r>
+      <w:r>
+        <w:rPr>
+          <w:rFonts w:ascii="Helvetica" w:hAnsi="Helvetica"/>
+          <w:sz w:val="24"/>
+          <w:szCs w:val="24"/>
+        </w:rPr>
+        <w:t>GUI</w:t>
       </w:r>
     </w:p>
     <w:sectPr>

</xml_diff>

<commit_message>
Deleted duplicate weekly progress report 2.
</commit_message>
<xml_diff>
--- a/Weekly Progress Report 2.docx
+++ b/Weekly Progress Report 2.docx
@@ -46,6 +46,17 @@
       <w:r>
         <w:tab/>
       </w:r>
+      <w:r>
+        <w:rPr>
+          <w:rFonts w:ascii="Helvetica" w:hAnsi="Helvetica"/>
+          <w:sz w:val="24"/>
+          <w:szCs w:val="24"/>
+        </w:rPr>
+        <w:t>This week I ironed out some of the issues with how the database was setup. For example, I needed to change an associative table to have a composite primary key so that there could be multiple entries for each user. Along with this I added various database functions to update, delete, and retrieve data from the database. We now have a “semi-finalized” build file that will be useful to allow everyone to build the database instead of having to build it from the ERD.</w:t>
+      </w:r>
+      <w:r>
+        <w:t xml:space="preserve"> </w:t>
+      </w:r>
     </w:p>
     <w:p>
       <w:pPr>
@@ -81,23 +92,12 @@
         <w:tab/>
       </w:r>
       <w:r>
-        <w:t xml:space="preserve">This week I worked on getting everything set up with </w:t>
-      </w:r>
-      <w:proofErr w:type="spellStart"/>
-      <w:r>
-        <w:t>scenebuilder</w:t>
-      </w:r>
-      <w:proofErr w:type="spellEnd"/>
-      <w:r>
-        <w:t xml:space="preserve"> and getting the prototype frames converted into </w:t>
-      </w:r>
-      <w:proofErr w:type="spellStart"/>
-      <w:r>
-        <w:t>javafx</w:t>
-      </w:r>
-      <w:proofErr w:type="spellEnd"/>
-      <w:r>
-        <w:t>.</w:t>
+        <w:rPr>
+          <w:rFonts w:ascii="Helvetica" w:hAnsi="Helvetica"/>
+          <w:sz w:val="24"/>
+          <w:szCs w:val="24"/>
+        </w:rPr>
+        <w:t>This week I worked on getting everything set up with scenebuilder and getting the prototype frames converted into javafx.</w:t>
       </w:r>
     </w:p>
     <w:p>
@@ -191,25 +191,7 @@
           <w:sz w:val="24"/>
           <w:szCs w:val="24"/>
         </w:rPr>
-        <w:t xml:space="preserve">in the </w:t>
-      </w:r>
-      <w:proofErr w:type="spellStart"/>
-      <w:r>
-        <w:rPr>
-          <w:rFonts w:ascii="Helvetica" w:hAnsi="Helvetica"/>
-          <w:sz w:val="24"/>
-          <w:szCs w:val="24"/>
-        </w:rPr>
-        <w:t>TaskCategory</w:t>
-      </w:r>
-      <w:proofErr w:type="spellEnd"/>
-      <w:r>
-        <w:rPr>
-          <w:rFonts w:ascii="Helvetica" w:hAnsi="Helvetica"/>
-          <w:sz w:val="24"/>
-          <w:szCs w:val="24"/>
-        </w:rPr>
-        <w:t xml:space="preserve"> enumerator class</w:t>
+        <w:t>in the TaskCategory enumerator class</w:t>
       </w:r>
       <w:r>
         <w:rPr>
@@ -243,7 +225,6 @@
         </w:rPr>
         <w:t xml:space="preserve">corresponds to the </w:t>
       </w:r>
-      <w:proofErr w:type="spellStart"/>
       <w:r>
         <w:rPr>
           <w:rFonts w:ascii="Helvetica" w:hAnsi="Helvetica"/>
@@ -260,7 +241,6 @@
         </w:rPr>
         <w:t>Stats</w:t>
       </w:r>
-      <w:proofErr w:type="spellEnd"/>
       <w:r>
         <w:rPr>
           <w:rFonts w:ascii="Helvetica" w:hAnsi="Helvetica"/>
@@ -410,7 +390,7 @@
           <w:sz w:val="24"/>
           <w:szCs w:val="24"/>
         </w:rPr>
-        <w:t>GUI</w:t>
+        <w:t>GUI.</w:t>
       </w:r>
     </w:p>
     <w:sectPr>

</xml_diff>